<commit_message>
Update Taller 2 - Documento Entrega.docx
</commit_message>
<xml_diff>
--- a/document/Taller 2 - Documento Entrega.docx
+++ b/document/Taller 2 - Documento Entrega.docx
@@ -266,7 +266,27 @@
           <w:szCs w:val="24"/>
           <w:lang w:val="es-MX"/>
         </w:rPr>
-        <w:t>Isabella Mendez Pedraza.  Cód.: 201814239</w:t>
+        <w:t xml:space="preserve">Isabella </w:t>
+      </w:r>
+      <w:proofErr w:type="spellStart"/>
+      <w:r>
+        <w:rPr>
+          <w:rFonts w:ascii="Californian FB" w:hAnsi="Californian FB"/>
+          <w:sz w:val="24"/>
+          <w:szCs w:val="24"/>
+          <w:lang w:val="es-MX"/>
+        </w:rPr>
+        <w:t>Mendez</w:t>
+      </w:r>
+      <w:proofErr w:type="spellEnd"/>
+      <w:r>
+        <w:rPr>
+          <w:rFonts w:ascii="Californian FB" w:hAnsi="Californian FB"/>
+          <w:sz w:val="24"/>
+          <w:szCs w:val="24"/>
+          <w:lang w:val="es-MX"/>
+        </w:rPr>
+        <w:t xml:space="preserve"> Pedraza.  Cód.: 201814239</w:t>
       </w:r>
     </w:p>
     <w:p>
@@ -309,16 +329,7 @@
           <w:szCs w:val="24"/>
           <w:lang w:val="es-MX"/>
         </w:rPr>
-        <w:t>.  Cód.:</w:t>
-      </w:r>
-      <w:r>
-        <w:rPr>
-          <w:rFonts w:ascii="Californian FB" w:hAnsi="Californian FB"/>
-          <w:sz w:val="24"/>
-          <w:szCs w:val="24"/>
-          <w:lang w:val="es-MX"/>
-        </w:rPr>
-        <w:t xml:space="preserve"> </w:t>
+        <w:t xml:space="preserve">.  Cód.: </w:t>
       </w:r>
       <w:r>
         <w:rPr>
@@ -353,7 +364,47 @@
           <w:szCs w:val="24"/>
           <w:lang w:val="es-MX"/>
         </w:rPr>
-        <w:t>Juan Sebastian Tellez Melo.  Cód.: 201513710</w:t>
+        <w:t xml:space="preserve">Juan </w:t>
+      </w:r>
+      <w:proofErr w:type="spellStart"/>
+      <w:r>
+        <w:rPr>
+          <w:rFonts w:ascii="Californian FB" w:hAnsi="Californian FB"/>
+          <w:sz w:val="24"/>
+          <w:szCs w:val="24"/>
+          <w:lang w:val="es-MX"/>
+        </w:rPr>
+        <w:t>Sebastian</w:t>
+      </w:r>
+      <w:proofErr w:type="spellEnd"/>
+      <w:r>
+        <w:rPr>
+          <w:rFonts w:ascii="Californian FB" w:hAnsi="Californian FB"/>
+          <w:sz w:val="24"/>
+          <w:szCs w:val="24"/>
+          <w:lang w:val="es-MX"/>
+        </w:rPr>
+        <w:t xml:space="preserve"> </w:t>
+      </w:r>
+      <w:proofErr w:type="spellStart"/>
+      <w:r>
+        <w:rPr>
+          <w:rFonts w:ascii="Californian FB" w:hAnsi="Californian FB"/>
+          <w:sz w:val="24"/>
+          <w:szCs w:val="24"/>
+          <w:lang w:val="es-MX"/>
+        </w:rPr>
+        <w:t>Tellez</w:t>
+      </w:r>
+      <w:proofErr w:type="spellEnd"/>
+      <w:r>
+        <w:rPr>
+          <w:rFonts w:ascii="Californian FB" w:hAnsi="Californian FB"/>
+          <w:sz w:val="24"/>
+          <w:szCs w:val="24"/>
+          <w:lang w:val="es-MX"/>
+        </w:rPr>
+        <w:t xml:space="preserve"> Melo.  Cód.: 201513710</w:t>
       </w:r>
     </w:p>
     <w:p>
@@ -436,18 +487,7 @@
           <w:szCs w:val="24"/>
           <w:lang w:val="es-MX"/>
         </w:rPr>
-        <w:t xml:space="preserve"> del</w:t>
-      </w:r>
-      <w:r>
-        <w:rPr>
-          <w:rFonts w:ascii="Californian FB" w:hAnsi="Californian FB"/>
-          <w:b/>
-          <w:bCs/>
-          <w:sz w:val="24"/>
-          <w:szCs w:val="24"/>
-          <w:lang w:val="es-MX"/>
-        </w:rPr>
-        <w:t xml:space="preserve"> repositorio:</w:t>
+        <w:t xml:space="preserve"> del repositorio:</w:t>
       </w:r>
       <w:r>
         <w:rPr>
@@ -506,6 +546,309 @@
     </w:p>
     <w:p>
       <w:pPr>
+        <w:spacing w:after="0" w:line="276" w:lineRule="auto"/>
+        <w:contextualSpacing/>
+        <w:jc w:val="both"/>
+        <w:rPr>
+          <w:rFonts w:ascii="Californian FB" w:hAnsi="Californian FB"/>
+          <w:b/>
+          <w:bCs/>
+          <w:sz w:val="24"/>
+          <w:szCs w:val="24"/>
+          <w:lang w:val="es-MX"/>
+        </w:rPr>
+      </w:pPr>
+      <w:r>
+        <w:rPr>
+          <w:rFonts w:ascii="Californian FB" w:hAnsi="Californian FB"/>
+          <w:b/>
+          <w:bCs/>
+          <w:sz w:val="24"/>
+          <w:szCs w:val="24"/>
+          <w:lang w:val="es-MX"/>
+        </w:rPr>
+        <w:t>Modelo predictivo de la pobreza de los hogares.</w:t>
+      </w:r>
+    </w:p>
+    <w:p>
+      <w:pPr>
+        <w:spacing w:after="0" w:line="276" w:lineRule="auto"/>
+        <w:contextualSpacing/>
+        <w:jc w:val="both"/>
+        <w:rPr>
+          <w:rFonts w:ascii="Californian FB" w:hAnsi="Californian FB"/>
+          <w:sz w:val="24"/>
+          <w:szCs w:val="24"/>
+          <w:lang w:val="es-MX"/>
+        </w:rPr>
+      </w:pPr>
+    </w:p>
+    <w:p>
+      <w:pPr>
+        <w:spacing w:after="0" w:line="276" w:lineRule="auto"/>
+        <w:contextualSpacing/>
+        <w:jc w:val="both"/>
+        <w:rPr>
+          <w:rFonts w:ascii="Californian FB" w:hAnsi="Californian FB"/>
+          <w:sz w:val="24"/>
+          <w:szCs w:val="24"/>
+          <w:lang w:val="es-MX"/>
+        </w:rPr>
+      </w:pPr>
+      <m:oMathPara>
+        <m:oMath>
+          <m:r>
+            <w:rPr>
+              <w:rFonts w:ascii="Cambria Math" w:hAnsi="Cambria Math"/>
+              <w:sz w:val="24"/>
+              <w:szCs w:val="24"/>
+              <w:lang w:val="es-MX"/>
+            </w:rPr>
+            <m:t>Poor=I(Inc&lt;Pl)</m:t>
+          </m:r>
+        </m:oMath>
+      </m:oMathPara>
+    </w:p>
+    <w:p>
+      <w:pPr>
+        <w:spacing w:after="0" w:line="276" w:lineRule="auto"/>
+        <w:contextualSpacing/>
+        <w:jc w:val="both"/>
+        <w:rPr>
+          <w:rFonts w:ascii="Californian FB" w:hAnsi="Californian FB"/>
+          <w:sz w:val="24"/>
+          <w:szCs w:val="24"/>
+          <w:lang w:val="es-MX"/>
+        </w:rPr>
+      </w:pPr>
+    </w:p>
+    <w:p>
+      <w:pPr>
+        <w:spacing w:after="0" w:line="276" w:lineRule="auto"/>
+        <w:ind w:left="708"/>
+        <w:contextualSpacing/>
+        <w:jc w:val="both"/>
+        <w:rPr>
+          <w:rFonts w:ascii="Californian FB" w:hAnsi="Californian FB"/>
+          <w:sz w:val="24"/>
+          <w:szCs w:val="24"/>
+          <w:lang w:val="es-MX"/>
+        </w:rPr>
+      </w:pPr>
+      <w:r>
+        <w:rPr>
+          <w:rFonts w:ascii="Californian FB" w:hAnsi="Californian FB"/>
+          <w:sz w:val="24"/>
+          <w:szCs w:val="24"/>
+          <w:lang w:val="es-MX"/>
+        </w:rPr>
+        <w:t xml:space="preserve">I = función </w:t>
+      </w:r>
+      <w:r>
+        <w:rPr>
+          <w:rFonts w:ascii="Californian FB" w:hAnsi="Californian FB"/>
+          <w:sz w:val="24"/>
+          <w:szCs w:val="24"/>
+          <w:lang w:val="es-MX"/>
+        </w:rPr>
+        <w:t xml:space="preserve">de indicador que toma </w:t>
+      </w:r>
+      <w:r>
+        <w:rPr>
+          <w:rFonts w:ascii="Californian FB" w:hAnsi="Californian FB"/>
+          <w:sz w:val="24"/>
+          <w:szCs w:val="24"/>
+          <w:lang w:val="es-MX"/>
+        </w:rPr>
+        <w:t>1</w:t>
+      </w:r>
+      <w:r>
+        <w:rPr>
+          <w:rFonts w:ascii="Californian FB" w:hAnsi="Californian FB"/>
+          <w:sz w:val="24"/>
+          <w:szCs w:val="24"/>
+          <w:lang w:val="es-MX"/>
+        </w:rPr>
+        <w:t xml:space="preserve"> si el ingreso familiar está por debajo de una cierta línea de pobreza.</w:t>
+      </w:r>
+    </w:p>
+    <w:p>
+      <w:pPr>
+        <w:spacing w:after="0" w:line="276" w:lineRule="auto"/>
+        <w:contextualSpacing/>
+        <w:jc w:val="both"/>
+        <w:rPr>
+          <w:rFonts w:ascii="Californian FB" w:hAnsi="Californian FB"/>
+          <w:sz w:val="24"/>
+          <w:szCs w:val="24"/>
+          <w:lang w:val="es-MX"/>
+        </w:rPr>
+      </w:pPr>
+    </w:p>
+    <w:p>
+      <w:pPr>
+        <w:spacing w:after="0" w:line="276" w:lineRule="auto"/>
+        <w:contextualSpacing/>
+        <w:jc w:val="both"/>
+        <w:rPr>
+          <w:rFonts w:ascii="Californian FB" w:hAnsi="Californian FB"/>
+          <w:sz w:val="24"/>
+          <w:szCs w:val="24"/>
+          <w:lang w:val="es-MX"/>
+        </w:rPr>
+      </w:pPr>
+      <w:r>
+        <w:rPr>
+          <w:rFonts w:ascii="Californian FB" w:hAnsi="Californian FB"/>
+          <w:sz w:val="24"/>
+          <w:szCs w:val="24"/>
+          <w:lang w:val="es-MX"/>
+        </w:rPr>
+        <w:t>P</w:t>
+      </w:r>
+      <w:r>
+        <w:rPr>
+          <w:rFonts w:ascii="Californian FB" w:hAnsi="Californian FB"/>
+          <w:sz w:val="24"/>
+          <w:szCs w:val="24"/>
+          <w:lang w:val="es-MX"/>
+        </w:rPr>
+        <w:t>redecir la pobreza</w:t>
+      </w:r>
+      <w:r>
+        <w:rPr>
+          <w:rFonts w:ascii="Californian FB" w:hAnsi="Californian FB"/>
+          <w:sz w:val="24"/>
+          <w:szCs w:val="24"/>
+          <w:lang w:val="es-MX"/>
+        </w:rPr>
+        <w:t xml:space="preserve"> de dos maneras:</w:t>
+      </w:r>
+    </w:p>
+    <w:p>
+      <w:pPr>
+        <w:spacing w:after="0" w:line="276" w:lineRule="auto"/>
+        <w:contextualSpacing/>
+        <w:jc w:val="both"/>
+        <w:rPr>
+          <w:rFonts w:ascii="Californian FB" w:hAnsi="Californian FB"/>
+          <w:sz w:val="24"/>
+          <w:szCs w:val="24"/>
+          <w:lang w:val="es-MX"/>
+        </w:rPr>
+      </w:pPr>
+    </w:p>
+    <w:p>
+      <w:pPr>
+        <w:pStyle w:val="Prrafodelista"/>
+        <w:numPr>
+          <w:ilvl w:val="0"/>
+          <w:numId w:val="10"/>
+        </w:numPr>
+        <w:spacing w:after="0" w:line="276" w:lineRule="auto"/>
+        <w:jc w:val="both"/>
+        <w:rPr>
+          <w:rFonts w:ascii="Californian FB" w:hAnsi="Californian FB"/>
+          <w:sz w:val="24"/>
+          <w:szCs w:val="24"/>
+          <w:lang w:val="es-MX"/>
+        </w:rPr>
+      </w:pPr>
+      <w:r>
+        <w:rPr>
+          <w:rFonts w:ascii="Californian FB" w:hAnsi="Californian FB"/>
+          <w:sz w:val="24"/>
+          <w:szCs w:val="24"/>
+          <w:lang w:val="es-MX"/>
+        </w:rPr>
+        <w:t>P</w:t>
+      </w:r>
+      <w:r>
+        <w:rPr>
+          <w:rFonts w:ascii="Californian FB" w:hAnsi="Californian FB"/>
+          <w:sz w:val="24"/>
+          <w:szCs w:val="24"/>
+          <w:lang w:val="es-MX"/>
+        </w:rPr>
+        <w:t xml:space="preserve">roblema de clasificación: </w:t>
+      </w:r>
+      <w:r>
+        <w:rPr>
+          <w:rFonts w:ascii="Californian FB" w:hAnsi="Californian FB"/>
+          <w:sz w:val="24"/>
+          <w:szCs w:val="24"/>
+          <w:lang w:val="es-MX"/>
+        </w:rPr>
+        <w:t>0</w:t>
+      </w:r>
+      <w:r>
+        <w:rPr>
+          <w:rFonts w:ascii="Californian FB" w:hAnsi="Californian FB"/>
+          <w:sz w:val="24"/>
+          <w:szCs w:val="24"/>
+          <w:lang w:val="es-MX"/>
+        </w:rPr>
+        <w:t xml:space="preserve"> (no pobre) y </w:t>
+      </w:r>
+      <w:r>
+        <w:rPr>
+          <w:rFonts w:ascii="Californian FB" w:hAnsi="Californian FB"/>
+          <w:sz w:val="24"/>
+          <w:szCs w:val="24"/>
+          <w:lang w:val="es-MX"/>
+        </w:rPr>
+        <w:t>1</w:t>
+      </w:r>
+      <w:r>
+        <w:rPr>
+          <w:rFonts w:ascii="Californian FB" w:hAnsi="Californian FB"/>
+          <w:sz w:val="24"/>
+          <w:szCs w:val="24"/>
+          <w:lang w:val="es-MX"/>
+        </w:rPr>
+        <w:t xml:space="preserve"> (pobre). </w:t>
+      </w:r>
+    </w:p>
+    <w:p>
+      <w:pPr>
+        <w:pStyle w:val="Prrafodelista"/>
+        <w:numPr>
+          <w:ilvl w:val="0"/>
+          <w:numId w:val="10"/>
+        </w:numPr>
+        <w:spacing w:after="0" w:line="276" w:lineRule="auto"/>
+        <w:jc w:val="both"/>
+        <w:rPr>
+          <w:rFonts w:ascii="Californian FB" w:hAnsi="Californian FB"/>
+          <w:sz w:val="24"/>
+          <w:szCs w:val="24"/>
+          <w:lang w:val="es-MX"/>
+        </w:rPr>
+      </w:pPr>
+      <w:r>
+        <w:rPr>
+          <w:rFonts w:ascii="Californian FB" w:hAnsi="Californian FB"/>
+          <w:sz w:val="24"/>
+          <w:szCs w:val="24"/>
+          <w:lang w:val="es-MX"/>
+        </w:rPr>
+        <w:t xml:space="preserve">Problema de predicción de ingresos. Con el ingreso previsto, puede usar la línea de pobreza y obtener la clasificación. </w:t>
+      </w:r>
+    </w:p>
+    <w:p>
+      <w:pPr>
+        <w:spacing w:after="0" w:line="276" w:lineRule="auto"/>
+        <w:jc w:val="both"/>
+        <w:rPr>
+          <w:rFonts w:ascii="Californian FB" w:hAnsi="Californian FB"/>
+          <w:sz w:val="24"/>
+          <w:szCs w:val="24"/>
+          <w:lang w:val="es-MX"/>
+        </w:rPr>
+      </w:pPr>
+    </w:p>
+    <w:p>
+      <w:pPr>
         <w:pStyle w:val="Prrafodelista"/>
         <w:numPr>
           <w:ilvl w:val="0"/>
@@ -1399,34 +1742,7 @@
           <w:szCs w:val="24"/>
           <w:lang w:val="es-MX"/>
         </w:rPr>
-        <w:t>P</w:t>
-      </w:r>
-      <w:r>
-        <w:rPr>
-          <w:rFonts w:ascii="Californian FB" w:hAnsi="Californian FB"/>
-          <w:sz w:val="24"/>
-          <w:szCs w:val="24"/>
-          <w:lang w:val="es-MX"/>
-        </w:rPr>
-        <w:t>rincipales conclusiones de</w:t>
-      </w:r>
-      <w:r>
-        <w:rPr>
-          <w:rFonts w:ascii="Californian FB" w:hAnsi="Californian FB"/>
-          <w:sz w:val="24"/>
-          <w:szCs w:val="24"/>
-          <w:lang w:val="es-MX"/>
-        </w:rPr>
-        <w:t>l</w:t>
-      </w:r>
-      <w:r>
-        <w:rPr>
-          <w:rFonts w:ascii="Californian FB" w:hAnsi="Californian FB"/>
-          <w:sz w:val="24"/>
-          <w:szCs w:val="24"/>
-          <w:lang w:val="es-MX"/>
-        </w:rPr>
-        <w:t xml:space="preserve"> trabajo.</w:t>
+        <w:t>Principales conclusiones del trabajo.</w:t>
       </w:r>
     </w:p>
     <w:p>
@@ -1541,6 +1857,7 @@
         <w:t>Apéndice.</w:t>
       </w:r>
     </w:p>
+    <w:p/>
     <w:sectPr>
       <w:pgSz w:w="12240" w:h="15840"/>
       <w:pgMar w:top="1417" w:right="1701" w:bottom="1417" w:left="1701" w:header="708" w:footer="708" w:gutter="0"/>
@@ -3031,7 +3348,7 @@
   <w:style w:type="paragraph" w:default="1" w:styleId="Normal">
     <w:name w:val="Normal"/>
     <w:qFormat/>
-    <w:rsid w:val="00142203"/>
+    <w:rsid w:val="00D97C91"/>
   </w:style>
   <w:style w:type="character" w:default="1" w:styleId="Fuentedeprrafopredeter">
     <w:name w:val="Default Paragraph Font"/>
@@ -3459,12 +3776,11 @@
 </file>
 
 <file path=customXml/item1.xml><?xml version="1.0" encoding="utf-8"?>
-<?mso-contentType ?>
-<FormTemplates xmlns="http://schemas.microsoft.com/sharepoint/v3/contenttype/forms">
-  <Display>DocumentLibraryForm</Display>
-  <Edit>DocumentLibraryForm</Edit>
-  <New>DocumentLibraryForm</New>
-</FormTemplates>
+<p:properties xmlns:p="http://schemas.microsoft.com/office/2006/metadata/properties" xmlns:xsi="http://www.w3.org/2001/XMLSchema-instance" xmlns:pc="http://schemas.microsoft.com/office/infopath/2007/PartnerControls">
+  <documentManagement>
+    <_activity xmlns="e43937bf-7b2e-4368-9dee-c0ba54883549" xsi:nil="true"/>
+  </documentManagement>
+</p:properties>
 </file>
 
 <file path=customXml/item2.xml><?xml version="1.0" encoding="utf-8"?>
@@ -3703,17 +4019,20 @@
 </file>
 
 <file path=customXml/item3.xml><?xml version="1.0" encoding="utf-8"?>
-<p:properties xmlns:p="http://schemas.microsoft.com/office/2006/metadata/properties" xmlns:xsi="http://www.w3.org/2001/XMLSchema-instance" xmlns:pc="http://schemas.microsoft.com/office/infopath/2007/PartnerControls">
-  <documentManagement>
-    <_activity xmlns="e43937bf-7b2e-4368-9dee-c0ba54883549" xsi:nil="true"/>
-  </documentManagement>
-</p:properties>
+<?mso-contentType ?>
+<FormTemplates xmlns="http://schemas.microsoft.com/sharepoint/v3/contenttype/forms">
+  <Display>DocumentLibraryForm</Display>
+  <Edit>DocumentLibraryForm</Edit>
+  <New>DocumentLibraryForm</New>
+</FormTemplates>
 </file>
 
 <file path=customXml/itemProps1.xml><?xml version="1.0" encoding="utf-8"?>
-<ds:datastoreItem xmlns:ds="http://schemas.openxmlformats.org/officeDocument/2006/customXml" ds:itemID="{E2690382-DC72-4963-8425-B3E09E4A39DE}">
+<ds:datastoreItem xmlns:ds="http://schemas.openxmlformats.org/officeDocument/2006/customXml" ds:itemID="{AA4CEB11-D657-48E7-8420-7F129794EE88}">
   <ds:schemaRefs>
-    <ds:schemaRef ds:uri="http://schemas.microsoft.com/sharepoint/v3/contenttype/forms"/>
+    <ds:schemaRef ds:uri="http://schemas.microsoft.com/office/2006/metadata/properties"/>
+    <ds:schemaRef ds:uri="http://schemas.microsoft.com/office/infopath/2007/PartnerControls"/>
+    <ds:schemaRef ds:uri="e43937bf-7b2e-4368-9dee-c0ba54883549"/>
   </ds:schemaRefs>
 </ds:datastoreItem>
 </file>
@@ -3738,11 +4057,9 @@
 </file>
 
 <file path=customXml/itemProps3.xml><?xml version="1.0" encoding="utf-8"?>
-<ds:datastoreItem xmlns:ds="http://schemas.openxmlformats.org/officeDocument/2006/customXml" ds:itemID="{AA4CEB11-D657-48E7-8420-7F129794EE88}">
+<ds:datastoreItem xmlns:ds="http://schemas.openxmlformats.org/officeDocument/2006/customXml" ds:itemID="{E2690382-DC72-4963-8425-B3E09E4A39DE}">
   <ds:schemaRefs>
-    <ds:schemaRef ds:uri="http://schemas.microsoft.com/office/2006/metadata/properties"/>
-    <ds:schemaRef ds:uri="http://schemas.microsoft.com/office/infopath/2007/PartnerControls"/>
-    <ds:schemaRef ds:uri="e43937bf-7b2e-4368-9dee-c0ba54883549"/>
+    <ds:schemaRef ds:uri="http://schemas.microsoft.com/sharepoint/v3/contenttype/forms"/>
   </ds:schemaRefs>
 </ds:datastoreItem>
 </file>
</xml_diff>